<commit_message>
template bayreuth, sose 23 ffm
</commit_message>
<xml_diff>
--- a/unis/bayreuth/template.docx
+++ b/unis/bayreuth/template.docx
@@ -68,6 +68,7 @@
           <w:rFonts w:cs="Segoe UI"/>
           <w:b/>
           <w:bCs/>
+          <w:color w:val="404040" w:themeColor="text1" w:themeTint="BF"/>
           <w14:numForm w14:val="oldStyle"/>
         </w:rPr>
       </w:pPr>
@@ -76,29 +77,56 @@
           <w:rFonts w:cs="Segoe UI"/>
           <w:b/>
           <w:bCs/>
+          <w:color w:val="404040" w:themeColor="text1" w:themeTint="BF"/>
           <w14:numForm w14:val="oldStyle"/>
         </w:rPr>
         <w:t>{</w:t>
       </w:r>
+      <w:proofErr w:type="spellStart"/>
       <w:proofErr w:type="gramStart"/>
       <w:r>
         <w:rPr>
           <w:rFonts w:cs="Segoe UI"/>
           <w:b/>
           <w:bCs/>
+          <w:color w:val="404040" w:themeColor="text1" w:themeTint="BF"/>
           <w14:numForm w14:val="oldStyle"/>
         </w:rPr>
         <w:t>termName</w:t>
       </w:r>
+      <w:proofErr w:type="spellEnd"/>
       <w:proofErr w:type="gramEnd"/>
       <w:r>
         <w:rPr>
           <w:rFonts w:cs="Segoe UI"/>
           <w:b/>
           <w:bCs/>
-          <w14:numForm w14:val="oldStyle"/>
-        </w:rPr>
-        <w:t>}{#hasModule}</w:t>
+          <w:color w:val="404040" w:themeColor="text1" w:themeTint="BF"/>
+          <w14:numForm w14:val="oldStyle"/>
+        </w:rPr>
+        <w:t>}{#</w:t>
+      </w:r>
+      <w:proofErr w:type="spellStart"/>
+      <w:r>
+        <w:rPr>
+          <w:rFonts w:cs="Segoe UI"/>
+          <w:b/>
+          <w:bCs/>
+          <w:color w:val="404040" w:themeColor="text1" w:themeTint="BF"/>
+          <w14:numForm w14:val="oldStyle"/>
+        </w:rPr>
+        <w:t>hasModule</w:t>
+      </w:r>
+      <w:proofErr w:type="spellEnd"/>
+      <w:r>
+        <w:rPr>
+          <w:rFonts w:cs="Segoe UI"/>
+          <w:b/>
+          <w:bCs/>
+          <w:color w:val="404040" w:themeColor="text1" w:themeTint="BF"/>
+          <w14:numForm w14:val="oldStyle"/>
+        </w:rPr>
+        <w:t>}</w:t>
       </w:r>
     </w:p>
     <w:p>
@@ -109,37 +137,75 @@
           <w:rFonts w:cs="Segoe UI"/>
           <w:b/>
           <w:bCs/>
+          <w:color w:val="404040" w:themeColor="text1" w:themeTint="BF"/>
           <w14:numForm w14:val="oldStyle"/>
         </w:rPr>
       </w:pPr>
+      <w:proofErr w:type="spellStart"/>
       <w:r>
         <w:rPr>
           <w:rFonts w:cs="Segoe UI"/>
           <w:b/>
           <w:bCs/>
-          <w14:numForm w14:val="oldStyle"/>
-        </w:rPr>
-        <w:t>Modul: {module</w:t>
-      </w:r>
-      <w:proofErr w:type="gramStart"/>
+          <w:color w:val="404040" w:themeColor="text1" w:themeTint="BF"/>
+          <w14:numForm w14:val="oldStyle"/>
+        </w:rPr>
+        <w:t>Modul</w:t>
+      </w:r>
+      <w:proofErr w:type="spellEnd"/>
       <w:r>
         <w:rPr>
           <w:rFonts w:cs="Segoe UI"/>
           <w:b/>
           <w:bCs/>
-          <w14:numForm w14:val="oldStyle"/>
-        </w:rPr>
-        <w:t>}{</w:t>
-      </w:r>
-      <w:proofErr w:type="gramEnd"/>
+          <w:color w:val="404040" w:themeColor="text1" w:themeTint="BF"/>
+          <w14:numForm w14:val="oldStyle"/>
+        </w:rPr>
+        <w:t>: {module</w:t>
+      </w:r>
+      <w:proofErr w:type="gramStart"/>
       <w:r>
         <w:rPr>
           <w:rFonts w:cs="Segoe UI"/>
           <w:b/>
           <w:bCs/>
-          <w14:numForm w14:val="oldStyle"/>
-        </w:rPr>
-        <w:t>/hasModule}</w:t>
+          <w:color w:val="404040" w:themeColor="text1" w:themeTint="BF"/>
+          <w14:numForm w14:val="oldStyle"/>
+        </w:rPr>
+        <w:t>}{</w:t>
+      </w:r>
+      <w:proofErr w:type="gramEnd"/>
+      <w:r>
+        <w:rPr>
+          <w:rFonts w:cs="Segoe UI"/>
+          <w:b/>
+          <w:bCs/>
+          <w:color w:val="404040" w:themeColor="text1" w:themeTint="BF"/>
+          <w14:numForm w14:val="oldStyle"/>
+        </w:rPr>
+        <w:t>/</w:t>
+      </w:r>
+      <w:proofErr w:type="spellStart"/>
+      <w:r>
+        <w:rPr>
+          <w:rFonts w:cs="Segoe UI"/>
+          <w:b/>
+          <w:bCs/>
+          <w:color w:val="404040" w:themeColor="text1" w:themeTint="BF"/>
+          <w14:numForm w14:val="oldStyle"/>
+        </w:rPr>
+        <w:t>hasModule</w:t>
+      </w:r>
+      <w:proofErr w:type="spellEnd"/>
+      <w:r>
+        <w:rPr>
+          <w:rFonts w:cs="Segoe UI"/>
+          <w:b/>
+          <w:bCs/>
+          <w:color w:val="404040" w:themeColor="text1" w:themeTint="BF"/>
+          <w14:numForm w14:val="oldStyle"/>
+        </w:rPr>
+        <w:t>}</w:t>
       </w:r>
     </w:p>
     <w:p>
@@ -259,7 +325,23 @@
           <w:rFonts w:cs="Segoe UI"/>
           <w14:numForm w14:val="oldStyle"/>
         </w:rPr>
-        <w:t>}{/sections}{#showSessions}</w:t>
+        <w:t>}{/sections}{#</w:t>
+      </w:r>
+      <w:proofErr w:type="spellStart"/>
+      <w:r>
+        <w:rPr>
+          <w:rFonts w:cs="Segoe UI"/>
+          <w14:numForm w14:val="oldStyle"/>
+        </w:rPr>
+        <w:t>showSessions</w:t>
+      </w:r>
+      <w:proofErr w:type="spellEnd"/>
+      <w:r>
+        <w:rPr>
+          <w:rFonts w:cs="Segoe UI"/>
+          <w14:numForm w14:val="oldStyle"/>
+        </w:rPr>
+        <w:t>}</w:t>
       </w:r>
     </w:p>
     <w:p>
@@ -277,6 +359,7 @@
         </w:rPr>
         <w:t>{</w:t>
       </w:r>
+      <w:proofErr w:type="spellStart"/>
       <w:proofErr w:type="gramStart"/>
       <w:r>
         <w:rPr>
@@ -285,13 +368,30 @@
         </w:rPr>
         <w:t>sessionsTitle</w:t>
       </w:r>
+      <w:proofErr w:type="spellEnd"/>
       <w:proofErr w:type="gramEnd"/>
       <w:r>
         <w:rPr>
           <w:rFonts w:cs="Segoe UI"/>
           <w14:numForm w14:val="oldStyle"/>
         </w:rPr>
-        <w:t>}{#hasInfo}</w:t>
+        <w:t>}{#</w:t>
+      </w:r>
+      <w:proofErr w:type="spellStart"/>
+      <w:r>
+        <w:rPr>
+          <w:rFonts w:cs="Segoe UI"/>
+          <w14:numForm w14:val="oldStyle"/>
+        </w:rPr>
+        <w:t>hasInfo</w:t>
+      </w:r>
+      <w:proofErr w:type="spellEnd"/>
+      <w:r>
+        <w:rPr>
+          <w:rFonts w:cs="Segoe UI"/>
+          <w14:numForm w14:val="oldStyle"/>
+        </w:rPr>
+        <w:t>}</w:t>
       </w:r>
     </w:p>
     <w:p>
@@ -299,31 +399,181 @@
         <w:pStyle w:val="Textkrper"/>
         <w:rPr>
           <w:rFonts w:cs="Segoe UI"/>
-          <w:lang w:val="de-DE"/>
         </w:rPr>
       </w:pPr>
-      <w:r>
-        <w:rPr>
-          <w:rFonts w:cs="Segoe UI"/>
-          <w:lang w:val="de-DE"/>
-        </w:rPr>
-        <w:t>Alle Sitzungen finden {#hasRoom}in Raum {room} {/</w:t>
-      </w:r>
+      <w:proofErr w:type="spellStart"/>
+      <w:r>
+        <w:rPr>
+          <w:rFonts w:cs="Segoe UI"/>
+        </w:rPr>
+        <w:t>Alle</w:t>
+      </w:r>
+      <w:proofErr w:type="spellEnd"/>
+      <w:r>
+        <w:rPr>
+          <w:rFonts w:cs="Segoe UI"/>
+        </w:rPr>
+        <w:t xml:space="preserve"> </w:t>
+      </w:r>
+      <w:proofErr w:type="spellStart"/>
+      <w:r>
+        <w:rPr>
+          <w:rFonts w:cs="Segoe UI"/>
+        </w:rPr>
+        <w:t>Sitzungen</w:t>
+      </w:r>
+      <w:proofErr w:type="spellEnd"/>
+      <w:r>
+        <w:rPr>
+          <w:rFonts w:cs="Segoe UI"/>
+        </w:rPr>
+        <w:t xml:space="preserve"> </w:t>
+      </w:r>
+      <w:proofErr w:type="spellStart"/>
+      <w:r>
+        <w:rPr>
+          <w:rFonts w:cs="Segoe UI"/>
+        </w:rPr>
+        <w:t>finden</w:t>
+      </w:r>
+      <w:proofErr w:type="spellEnd"/>
+      <w:r>
+        <w:rPr>
+          <w:rFonts w:cs="Segoe UI"/>
+        </w:rPr>
+        <w:t xml:space="preserve"> {#</w:t>
+      </w:r>
+      <w:proofErr w:type="spellStart"/>
+      <w:r>
+        <w:rPr>
+          <w:rFonts w:cs="Segoe UI"/>
+        </w:rPr>
+        <w:t>hasRoom</w:t>
+      </w:r>
+      <w:proofErr w:type="spellEnd"/>
       <w:proofErr w:type="gramStart"/>
       <w:r>
         <w:rPr>
           <w:rFonts w:cs="Segoe UI"/>
-          <w:lang w:val="de-DE"/>
-        </w:rPr>
-        <w:t>hasRoom}{</w:t>
+        </w:rPr>
+        <w:t>}in</w:t>
       </w:r>
       <w:proofErr w:type="gramEnd"/>
       <w:r>
         <w:rPr>
           <w:rFonts w:cs="Segoe UI"/>
-          <w:lang w:val="de-DE"/>
-        </w:rPr>
-        <w:t>#hasTime}um {time} {/hasTime}statt.{/hasInfo}{#sessionDays}</w:t>
+        </w:rPr>
+        <w:t xml:space="preserve"> </w:t>
+      </w:r>
+      <w:proofErr w:type="spellStart"/>
+      <w:r>
+        <w:rPr>
+          <w:rFonts w:cs="Segoe UI"/>
+        </w:rPr>
+        <w:t>Raum</w:t>
+      </w:r>
+      <w:proofErr w:type="spellEnd"/>
+      <w:r>
+        <w:rPr>
+          <w:rFonts w:cs="Segoe UI"/>
+        </w:rPr>
+        <w:t xml:space="preserve"> {room} {/</w:t>
+      </w:r>
+      <w:proofErr w:type="spellStart"/>
+      <w:r>
+        <w:rPr>
+          <w:rFonts w:cs="Segoe UI"/>
+        </w:rPr>
+        <w:t>hasRoom</w:t>
+      </w:r>
+      <w:proofErr w:type="spellEnd"/>
+      <w:r>
+        <w:rPr>
+          <w:rFonts w:cs="Segoe UI"/>
+        </w:rPr>
+        <w:t>}{#</w:t>
+      </w:r>
+      <w:proofErr w:type="spellStart"/>
+      <w:r>
+        <w:rPr>
+          <w:rFonts w:cs="Segoe UI"/>
+        </w:rPr>
+        <w:t>hasTime</w:t>
+      </w:r>
+      <w:proofErr w:type="spellEnd"/>
+      <w:r>
+        <w:rPr>
+          <w:rFonts w:cs="Segoe UI"/>
+        </w:rPr>
+        <w:t>}</w:t>
+      </w:r>
+      <w:r>
+        <w:rPr>
+          <w:rFonts w:cs="Segoe UI"/>
+        </w:rPr>
+        <w:t>von</w:t>
+      </w:r>
+      <w:r>
+        <w:rPr>
+          <w:rFonts w:cs="Segoe UI"/>
+        </w:rPr>
+        <w:t xml:space="preserve"> {time} {/</w:t>
+      </w:r>
+      <w:proofErr w:type="spellStart"/>
+      <w:r>
+        <w:rPr>
+          <w:rFonts w:cs="Segoe UI"/>
+        </w:rPr>
+        <w:t>hasTime</w:t>
+      </w:r>
+      <w:proofErr w:type="spellEnd"/>
+      <w:r>
+        <w:rPr>
+          <w:rFonts w:cs="Segoe UI"/>
+        </w:rPr>
+        <w:t>}</w:t>
+      </w:r>
+      <w:proofErr w:type="spellStart"/>
+      <w:r>
+        <w:rPr>
+          <w:rFonts w:cs="Segoe UI"/>
+        </w:rPr>
+        <w:t>statt</w:t>
+      </w:r>
+      <w:proofErr w:type="spellEnd"/>
+      <w:r>
+        <w:rPr>
+          <w:rFonts w:cs="Segoe UI"/>
+        </w:rPr>
+        <w:t>.{/</w:t>
+      </w:r>
+      <w:proofErr w:type="spellStart"/>
+      <w:r>
+        <w:rPr>
+          <w:rFonts w:cs="Segoe UI"/>
+        </w:rPr>
+        <w:t>hasInfo</w:t>
+      </w:r>
+      <w:proofErr w:type="spellEnd"/>
+      <w:r>
+        <w:rPr>
+          <w:rFonts w:cs="Segoe UI"/>
+        </w:rPr>
+        <w:t>}{#</w:t>
+      </w:r>
+      <w:proofErr w:type="spellStart"/>
+      <w:r>
+        <w:rPr>
+          <w:rFonts w:cs="Segoe UI"/>
+        </w:rPr>
+        <w:t>sessionDays</w:t>
+      </w:r>
+      <w:proofErr w:type="spellEnd"/>
+      <w:r>
+        <w:rPr>
+          <w:rFonts w:cs="Segoe UI"/>
+        </w:rPr>
+        <w:t>}</w:t>
       </w:r>
     </w:p>
     <w:p>
@@ -357,8 +607,6 @@
         </w:rPr>
         <w:t>}</w:t>
       </w:r>
-      <w:bookmarkStart w:id="1" w:name="_GoBack"/>
-      <w:bookmarkEnd w:id="1"/>
     </w:p>
     <w:p>
       <w:pPr>
@@ -389,23 +637,52 @@
           <w:rFonts w:cs="Segoe UI"/>
           <w14:numForm w14:val="oldStyle"/>
         </w:rPr>
-        <w:t>}{/sessionDays}{/showSessions}</w:t>
-      </w:r>
-    </w:p>
-    <w:p>
-      <w:pPr>
-        <w:rPr>
-          <w:rFonts w:ascii="Segoe UI" w:hAnsi="Segoe UI" w:cs="Segoe UI"/>
-          <w14:numForm w14:val="oldStyle"/>
-        </w:rPr>
-      </w:pPr>
+        <w:t>}{/</w:t>
+      </w:r>
+      <w:proofErr w:type="spellStart"/>
+      <w:r>
+        <w:rPr>
+          <w:rFonts w:cs="Segoe UI"/>
+          <w14:numForm w14:val="oldStyle"/>
+        </w:rPr>
+        <w:t>sessionDays</w:t>
+      </w:r>
+      <w:proofErr w:type="spellEnd"/>
+      <w:r>
+        <w:rPr>
+          <w:rFonts w:cs="Segoe UI"/>
+          <w14:numForm w14:val="oldStyle"/>
+        </w:rPr>
+        <w:t>}{/</w:t>
+      </w:r>
+      <w:proofErr w:type="spellStart"/>
+      <w:r>
+        <w:rPr>
+          <w:rFonts w:cs="Segoe UI"/>
+          <w14:numForm w14:val="oldStyle"/>
+        </w:rPr>
+        <w:t>showSessions</w:t>
+      </w:r>
+      <w:proofErr w:type="spellEnd"/>
+      <w:r>
+        <w:rPr>
+          <w:rFonts w:cs="Segoe UI"/>
+          <w14:numForm w14:val="oldStyle"/>
+        </w:rPr>
+        <w:t>}</w:t>
+      </w:r>
+      <w:bookmarkStart w:id="1" w:name="_GoBack"/>
+      <w:bookmarkEnd w:id="1"/>
     </w:p>
     <w:sectPr>
-      <w:footerReference w:type="default" r:id="rId6"/>
-      <w:headerReference w:type="first" r:id="rId7"/>
-      <w:footerReference w:type="first" r:id="rId8"/>
+      <w:headerReference w:type="even" r:id="rId6"/>
+      <w:headerReference w:type="default" r:id="rId7"/>
+      <w:footerReference w:type="even" r:id="rId8"/>
+      <w:footerReference w:type="default" r:id="rId9"/>
+      <w:headerReference w:type="first" r:id="rId10"/>
+      <w:footerReference w:type="first" r:id="rId11"/>
       <w:pgSz w:w="11906" w:h="16838" w:code="9"/>
-      <w:pgMar w:top="1985" w:right="1985" w:bottom="1985" w:left="1985" w:header="720" w:footer="720" w:gutter="0"/>
+      <w:pgMar w:top="1417" w:right="1417" w:bottom="1134" w:left="1417" w:header="720" w:footer="720" w:gutter="0"/>
       <w:cols w:space="720"/>
       <w:titlePg/>
       <w:docGrid w:linePitch="326"/>
@@ -444,173 +721,7 @@
   <w:p>
     <w:pPr>
       <w:pStyle w:val="Fuzeile"/>
-      <w:tabs>
-        <w:tab w:val="right" w:pos="8504"/>
-      </w:tabs>
-      <w:rPr>
-        <w:rFonts w:ascii="Myriad Pro" w:hAnsi="Myriad Pro" w:cs="Segoe UI"/>
-        <w:sz w:val="16"/>
-        <w:szCs w:val="16"/>
-        <w14:numForm w14:val="oldStyle"/>
-      </w:rPr>
     </w:pPr>
-    <w:r>
-      <w:rPr>
-        <w:rFonts w:ascii="Myriad Pro" w:hAnsi="Myriad Pro" w:cs="Segoe UI"/>
-        <w:sz w:val="16"/>
-        <w:szCs w:val="16"/>
-        <w:lang w:val="de-DE"/>
-        <w14:numForm w14:val="oldStyle"/>
-      </w:rPr>
-      <w:t>Syllabus „{title}“</w:t>
-    </w:r>
-    <w:r>
-      <w:rPr>
-        <w:rFonts w:ascii="Myriad Pro" w:hAnsi="Myriad Pro" w:cs="Segoe UI"/>
-        <w:sz w:val="16"/>
-        <w:szCs w:val="16"/>
-        <w:lang w:val="de-DE"/>
-        <w14:numForm w14:val="oldStyle"/>
-      </w:rPr>
-      <w:tab/>
-    </w:r>
-    <w:r>
-      <w:rPr>
-        <w:rFonts w:ascii="Myriad Pro" w:hAnsi="Myriad Pro" w:cs="Segoe UI"/>
-        <w:sz w:val="16"/>
-        <w:szCs w:val="16"/>
-        <w:lang w:val="de-DE"/>
-        <w14:numForm w14:val="oldStyle"/>
-      </w:rPr>
-      <w:tab/>
-      <w:t xml:space="preserve">Seite </w:t>
-    </w:r>
-    <w:r>
-      <w:rPr>
-        <w:rFonts w:ascii="Myriad Pro" w:hAnsi="Myriad Pro" w:cs="Segoe UI"/>
-        <w:b/>
-        <w:bCs/>
-        <w:sz w:val="16"/>
-        <w:szCs w:val="16"/>
-        <w14:numForm w14:val="oldStyle"/>
-      </w:rPr>
-      <w:fldChar w:fldCharType="begin"/>
-    </w:r>
-    <w:r>
-      <w:rPr>
-        <w:rFonts w:ascii="Myriad Pro" w:hAnsi="Myriad Pro" w:cs="Segoe UI"/>
-        <w:b/>
-        <w:bCs/>
-        <w:sz w:val="16"/>
-        <w:szCs w:val="16"/>
-        <w:lang w:val="de-DE"/>
-        <w14:numForm w14:val="oldStyle"/>
-      </w:rPr>
-      <w:instrText>PAGE  \* Arabic  \* MERGEFORMAT</w:instrText>
-    </w:r>
-    <w:r>
-      <w:rPr>
-        <w:rFonts w:ascii="Myriad Pro" w:hAnsi="Myriad Pro" w:cs="Segoe UI"/>
-        <w:b/>
-        <w:bCs/>
-        <w:sz w:val="16"/>
-        <w:szCs w:val="16"/>
-        <w14:numForm w14:val="oldStyle"/>
-      </w:rPr>
-      <w:fldChar w:fldCharType="separate"/>
-    </w:r>
-    <w:r>
-      <w:rPr>
-        <w:rFonts w:ascii="Myriad Pro" w:hAnsi="Myriad Pro" w:cs="Segoe UI"/>
-        <w:b/>
-        <w:bCs/>
-        <w:noProof/>
-        <w:sz w:val="16"/>
-        <w:szCs w:val="16"/>
-        <w:lang w:val="de-DE"/>
-        <w14:numForm w14:val="oldStyle"/>
-      </w:rPr>
-      <w:t>2</w:t>
-    </w:r>
-    <w:r>
-      <w:rPr>
-        <w:rFonts w:ascii="Myriad Pro" w:hAnsi="Myriad Pro" w:cs="Segoe UI"/>
-        <w:b/>
-        <w:bCs/>
-        <w:sz w:val="16"/>
-        <w:szCs w:val="16"/>
-        <w14:numForm w14:val="oldStyle"/>
-      </w:rPr>
-      <w:fldChar w:fldCharType="end"/>
-    </w:r>
-    <w:r>
-      <w:rPr>
-        <w:rFonts w:ascii="Myriad Pro" w:hAnsi="Myriad Pro" w:cs="Segoe UI"/>
-        <w:sz w:val="16"/>
-        <w:szCs w:val="16"/>
-        <w:lang w:val="de-DE"/>
-        <w14:numForm w14:val="oldStyle"/>
-      </w:rPr>
-      <w:t xml:space="preserve"> von </w:t>
-    </w:r>
-    <w:r>
-      <w:rPr>
-        <w:rFonts w:ascii="Myriad Pro" w:hAnsi="Myriad Pro" w:cs="Segoe UI"/>
-        <w:b/>
-        <w:bCs/>
-        <w:sz w:val="16"/>
-        <w:szCs w:val="16"/>
-        <w14:numForm w14:val="oldStyle"/>
-      </w:rPr>
-      <w:fldChar w:fldCharType="begin"/>
-    </w:r>
-    <w:r>
-      <w:rPr>
-        <w:rFonts w:ascii="Myriad Pro" w:hAnsi="Myriad Pro" w:cs="Segoe UI"/>
-        <w:b/>
-        <w:bCs/>
-        <w:sz w:val="16"/>
-        <w:szCs w:val="16"/>
-        <w:lang w:val="de-DE"/>
-        <w14:numForm w14:val="oldStyle"/>
-      </w:rPr>
-      <w:instrText>NUMPAGES  \* Arabic  \* MERGEFORMAT</w:instrText>
-    </w:r>
-    <w:r>
-      <w:rPr>
-        <w:rFonts w:ascii="Myriad Pro" w:hAnsi="Myriad Pro" w:cs="Segoe UI"/>
-        <w:b/>
-        <w:bCs/>
-        <w:sz w:val="16"/>
-        <w:szCs w:val="16"/>
-        <w14:numForm w14:val="oldStyle"/>
-      </w:rPr>
-      <w:fldChar w:fldCharType="separate"/>
-    </w:r>
-    <w:r>
-      <w:rPr>
-        <w:rFonts w:ascii="Myriad Pro" w:hAnsi="Myriad Pro" w:cs="Segoe UI"/>
-        <w:b/>
-        <w:bCs/>
-        <w:noProof/>
-        <w:sz w:val="16"/>
-        <w:szCs w:val="16"/>
-        <w:lang w:val="de-DE"/>
-        <w14:numForm w14:val="oldStyle"/>
-      </w:rPr>
-      <w:t>2</w:t>
-    </w:r>
-    <w:r>
-      <w:rPr>
-        <w:rFonts w:ascii="Myriad Pro" w:hAnsi="Myriad Pro" w:cs="Segoe UI"/>
-        <w:b/>
-        <w:bCs/>
-        <w:sz w:val="16"/>
-        <w:szCs w:val="16"/>
-        <w14:numForm w14:val="oldStyle"/>
-      </w:rPr>
-      <w:fldChar w:fldCharType="end"/>
-    </w:r>
   </w:p>
 </w:ftr>
 </file>
@@ -624,6 +735,182 @@
         <w:tab w:val="right" w:pos="8504"/>
       </w:tabs>
       <w:rPr>
+        <w:rFonts w:ascii="Myriad Pro" w:hAnsi="Myriad Pro" w:cs="Segoe UI"/>
+        <w:sz w:val="16"/>
+        <w:szCs w:val="16"/>
+        <w14:numForm w14:val="oldStyle"/>
+      </w:rPr>
+    </w:pPr>
+    <w:r>
+      <w:rPr>
+        <w:rFonts w:ascii="Myriad Pro" w:hAnsi="Myriad Pro" w:cs="Segoe UI"/>
+        <w:sz w:val="16"/>
+        <w:szCs w:val="16"/>
+        <w:lang w:val="de-DE"/>
+        <w14:numForm w14:val="oldStyle"/>
+      </w:rPr>
+      <w:t>Syllabus „{title}“</w:t>
+    </w:r>
+    <w:r>
+      <w:rPr>
+        <w:rFonts w:ascii="Myriad Pro" w:hAnsi="Myriad Pro" w:cs="Segoe UI"/>
+        <w:sz w:val="16"/>
+        <w:szCs w:val="16"/>
+        <w:lang w:val="de-DE"/>
+        <w14:numForm w14:val="oldStyle"/>
+      </w:rPr>
+      <w:tab/>
+    </w:r>
+    <w:r>
+      <w:rPr>
+        <w:rFonts w:ascii="Myriad Pro" w:hAnsi="Myriad Pro" w:cs="Segoe UI"/>
+        <w:sz w:val="16"/>
+        <w:szCs w:val="16"/>
+        <w:lang w:val="de-DE"/>
+        <w14:numForm w14:val="oldStyle"/>
+      </w:rPr>
+      <w:tab/>
+      <w:t xml:space="preserve">Seite </w:t>
+    </w:r>
+    <w:r>
+      <w:rPr>
+        <w:rFonts w:ascii="Myriad Pro" w:hAnsi="Myriad Pro" w:cs="Segoe UI"/>
+        <w:b/>
+        <w:bCs/>
+        <w:sz w:val="16"/>
+        <w:szCs w:val="16"/>
+        <w14:numForm w14:val="oldStyle"/>
+      </w:rPr>
+      <w:fldChar w:fldCharType="begin"/>
+    </w:r>
+    <w:r>
+      <w:rPr>
+        <w:rFonts w:ascii="Myriad Pro" w:hAnsi="Myriad Pro" w:cs="Segoe UI"/>
+        <w:b/>
+        <w:bCs/>
+        <w:sz w:val="16"/>
+        <w:szCs w:val="16"/>
+        <w:lang w:val="de-DE"/>
+        <w14:numForm w14:val="oldStyle"/>
+      </w:rPr>
+      <w:instrText>PAGE  \* Arabic  \* MERGEFORMAT</w:instrText>
+    </w:r>
+    <w:r>
+      <w:rPr>
+        <w:rFonts w:ascii="Myriad Pro" w:hAnsi="Myriad Pro" w:cs="Segoe UI"/>
+        <w:b/>
+        <w:bCs/>
+        <w:sz w:val="16"/>
+        <w:szCs w:val="16"/>
+        <w14:numForm w14:val="oldStyle"/>
+      </w:rPr>
+      <w:fldChar w:fldCharType="separate"/>
+    </w:r>
+    <w:r>
+      <w:rPr>
+        <w:rFonts w:ascii="Myriad Pro" w:hAnsi="Myriad Pro" w:cs="Segoe UI"/>
+        <w:b/>
+        <w:bCs/>
+        <w:noProof/>
+        <w:sz w:val="16"/>
+        <w:szCs w:val="16"/>
+        <w:lang w:val="de-DE"/>
+        <w14:numForm w14:val="oldStyle"/>
+      </w:rPr>
+      <w:t>2</w:t>
+    </w:r>
+    <w:r>
+      <w:rPr>
+        <w:rFonts w:ascii="Myriad Pro" w:hAnsi="Myriad Pro" w:cs="Segoe UI"/>
+        <w:b/>
+        <w:bCs/>
+        <w:sz w:val="16"/>
+        <w:szCs w:val="16"/>
+        <w14:numForm w14:val="oldStyle"/>
+      </w:rPr>
+      <w:fldChar w:fldCharType="end"/>
+    </w:r>
+    <w:r>
+      <w:rPr>
+        <w:rFonts w:ascii="Myriad Pro" w:hAnsi="Myriad Pro" w:cs="Segoe UI"/>
+        <w:sz w:val="16"/>
+        <w:szCs w:val="16"/>
+        <w:lang w:val="de-DE"/>
+        <w14:numForm w14:val="oldStyle"/>
+      </w:rPr>
+      <w:t xml:space="preserve"> von </w:t>
+    </w:r>
+    <w:r>
+      <w:rPr>
+        <w:rFonts w:ascii="Myriad Pro" w:hAnsi="Myriad Pro" w:cs="Segoe UI"/>
+        <w:b/>
+        <w:bCs/>
+        <w:sz w:val="16"/>
+        <w:szCs w:val="16"/>
+        <w14:numForm w14:val="oldStyle"/>
+      </w:rPr>
+      <w:fldChar w:fldCharType="begin"/>
+    </w:r>
+    <w:r>
+      <w:rPr>
+        <w:rFonts w:ascii="Myriad Pro" w:hAnsi="Myriad Pro" w:cs="Segoe UI"/>
+        <w:b/>
+        <w:bCs/>
+        <w:sz w:val="16"/>
+        <w:szCs w:val="16"/>
+        <w:lang w:val="de-DE"/>
+        <w14:numForm w14:val="oldStyle"/>
+      </w:rPr>
+      <w:instrText>NUMPAGES  \* Arabic  \* MERGEFORMAT</w:instrText>
+    </w:r>
+    <w:r>
+      <w:rPr>
+        <w:rFonts w:ascii="Myriad Pro" w:hAnsi="Myriad Pro" w:cs="Segoe UI"/>
+        <w:b/>
+        <w:bCs/>
+        <w:sz w:val="16"/>
+        <w:szCs w:val="16"/>
+        <w14:numForm w14:val="oldStyle"/>
+      </w:rPr>
+      <w:fldChar w:fldCharType="separate"/>
+    </w:r>
+    <w:r>
+      <w:rPr>
+        <w:rFonts w:ascii="Myriad Pro" w:hAnsi="Myriad Pro" w:cs="Segoe UI"/>
+        <w:b/>
+        <w:bCs/>
+        <w:noProof/>
+        <w:sz w:val="16"/>
+        <w:szCs w:val="16"/>
+        <w:lang w:val="de-DE"/>
+        <w14:numForm w14:val="oldStyle"/>
+      </w:rPr>
+      <w:t>2</w:t>
+    </w:r>
+    <w:r>
+      <w:rPr>
+        <w:rFonts w:ascii="Myriad Pro" w:hAnsi="Myriad Pro" w:cs="Segoe UI"/>
+        <w:b/>
+        <w:bCs/>
+        <w:sz w:val="16"/>
+        <w:szCs w:val="16"/>
+        <w14:numForm w14:val="oldStyle"/>
+      </w:rPr>
+      <w:fldChar w:fldCharType="end"/>
+    </w:r>
+  </w:p>
+</w:ftr>
+</file>
+
+<file path=word/footer3.xml><?xml version="1.0" encoding="utf-8"?>
+<w:ftr xmlns:wpc="http://schemas.microsoft.com/office/word/2010/wordprocessingCanvas" xmlns:cx="http://schemas.microsoft.com/office/drawing/2014/chartex" xmlns:cx1="http://schemas.microsoft.com/office/drawing/2015/9/8/chartex" xmlns:mc="http://schemas.openxmlformats.org/markup-compatibility/2006" xmlns:o="urn:schemas-microsoft-com:office:office" xmlns:r="http://schemas.openxmlformats.org/officeDocument/2006/relationships" xmlns:m="http://schemas.openxmlformats.org/officeDocument/2006/math" xmlns:v="urn:schemas-microsoft-com:vml" xmlns:wp14="http://schemas.microsoft.com/office/word/2010/wordprocessingDrawing" xmlns:wp="http://schemas.openxmlformats.org/drawingml/2006/wordprocessingDrawing" xmlns:w10="urn:schemas-microsoft-com:office:word" xmlns:w="http://schemas.openxmlformats.org/wordprocessingml/2006/main" xmlns:w14="http://schemas.microsoft.com/office/word/2010/wordml" xmlns:w15="http://schemas.microsoft.com/office/word/2012/wordml" xmlns:w16se="http://schemas.microsoft.com/office/word/2015/wordml/symex" xmlns:wpg="http://schemas.microsoft.com/office/word/2010/wordprocessingGroup" xmlns:wpi="http://schemas.microsoft.com/office/word/2010/wordprocessingInk" xmlns:wne="http://schemas.microsoft.com/office/word/2006/wordml" xmlns:wps="http://schemas.microsoft.com/office/word/2010/wordprocessingShape" mc:Ignorable="w14 w15 w16se wp14">
+  <w:p>
+    <w:pPr>
+      <w:pStyle w:val="Fuzeile"/>
+      <w:tabs>
+        <w:tab w:val="right" w:pos="8504"/>
+      </w:tabs>
+      <w:rPr>
         <w:rFonts w:ascii="Segoe UI" w:hAnsi="Segoe UI" w:cs="Segoe UI"/>
         <w:sz w:val="16"/>
         <w:szCs w:val="16"/>
@@ -638,7 +925,37 @@
         <w:lang w:val="de-DE"/>
         <w14:numForm w14:val="oldStyle"/>
       </w:rPr>
-      <w:t>Syllabus „{title}“</w:t>
+      <w:t xml:space="preserve">Syllabus </w:t>
+    </w:r>
+    <w:r>
+      <w:rPr>
+        <w:rFonts w:ascii="Segoe UI" w:hAnsi="Segoe UI" w:cs="Segoe UI"/>
+        <w:sz w:val="16"/>
+        <w:szCs w:val="16"/>
+        <w:lang w:val="de-DE"/>
+        <w14:numForm w14:val="oldStyle"/>
+      </w:rPr>
+      <w:t>»</w:t>
+    </w:r>
+    <w:r>
+      <w:rPr>
+        <w:rFonts w:ascii="Segoe UI" w:hAnsi="Segoe UI" w:cs="Segoe UI"/>
+        <w:sz w:val="16"/>
+        <w:szCs w:val="16"/>
+        <w:lang w:val="de-DE"/>
+        <w14:numForm w14:val="oldStyle"/>
+      </w:rPr>
+      <w:t>{title}</w:t>
+    </w:r>
+    <w:r>
+      <w:rPr>
+        <w:rFonts w:ascii="Segoe UI" w:hAnsi="Segoe UI" w:cs="Segoe UI"/>
+        <w:sz w:val="16"/>
+        <w:szCs w:val="16"/>
+        <w:lang w:val="de-DE"/>
+        <w14:numForm w14:val="oldStyle"/>
+      </w:rPr>
+      <w:t>«</w:t>
     </w:r>
     <w:r>
       <w:rPr>
@@ -817,6 +1134,26 @@
 </file>
 
 <file path=word/header1.xml><?xml version="1.0" encoding="utf-8"?>
+<w:hdr xmlns:wpc="http://schemas.microsoft.com/office/word/2010/wordprocessingCanvas" xmlns:cx="http://schemas.microsoft.com/office/drawing/2014/chartex" xmlns:cx1="http://schemas.microsoft.com/office/drawing/2015/9/8/chartex" xmlns:mc="http://schemas.openxmlformats.org/markup-compatibility/2006" xmlns:o="urn:schemas-microsoft-com:office:office" xmlns:r="http://schemas.openxmlformats.org/officeDocument/2006/relationships" xmlns:m="http://schemas.openxmlformats.org/officeDocument/2006/math" xmlns:v="urn:schemas-microsoft-com:vml" xmlns:wp14="http://schemas.microsoft.com/office/word/2010/wordprocessingDrawing" xmlns:wp="http://schemas.openxmlformats.org/drawingml/2006/wordprocessingDrawing" xmlns:w10="urn:schemas-microsoft-com:office:word" xmlns:w="http://schemas.openxmlformats.org/wordprocessingml/2006/main" xmlns:w14="http://schemas.microsoft.com/office/word/2010/wordml" xmlns:w15="http://schemas.microsoft.com/office/word/2012/wordml" xmlns:w16se="http://schemas.microsoft.com/office/word/2015/wordml/symex" xmlns:wpg="http://schemas.microsoft.com/office/word/2010/wordprocessingGroup" xmlns:wpi="http://schemas.microsoft.com/office/word/2010/wordprocessingInk" xmlns:wne="http://schemas.microsoft.com/office/word/2006/wordml" xmlns:wps="http://schemas.microsoft.com/office/word/2010/wordprocessingShape" mc:Ignorable="w14 w15 w16se wp14">
+  <w:p>
+    <w:pPr>
+      <w:pStyle w:val="Kopfzeile"/>
+    </w:pPr>
+  </w:p>
+</w:hdr>
+</file>
+
+<file path=word/header2.xml><?xml version="1.0" encoding="utf-8"?>
+<w:hdr xmlns:wpc="http://schemas.microsoft.com/office/word/2010/wordprocessingCanvas" xmlns:cx="http://schemas.microsoft.com/office/drawing/2014/chartex" xmlns:cx1="http://schemas.microsoft.com/office/drawing/2015/9/8/chartex" xmlns:mc="http://schemas.openxmlformats.org/markup-compatibility/2006" xmlns:o="urn:schemas-microsoft-com:office:office" xmlns:r="http://schemas.openxmlformats.org/officeDocument/2006/relationships" xmlns:m="http://schemas.openxmlformats.org/officeDocument/2006/math" xmlns:v="urn:schemas-microsoft-com:vml" xmlns:wp14="http://schemas.microsoft.com/office/word/2010/wordprocessingDrawing" xmlns:wp="http://schemas.openxmlformats.org/drawingml/2006/wordprocessingDrawing" xmlns:w10="urn:schemas-microsoft-com:office:word" xmlns:w="http://schemas.openxmlformats.org/wordprocessingml/2006/main" xmlns:w14="http://schemas.microsoft.com/office/word/2010/wordml" xmlns:w15="http://schemas.microsoft.com/office/word/2012/wordml" xmlns:w16se="http://schemas.microsoft.com/office/word/2015/wordml/symex" xmlns:wpg="http://schemas.microsoft.com/office/word/2010/wordprocessingGroup" xmlns:wpi="http://schemas.microsoft.com/office/word/2010/wordprocessingInk" xmlns:wne="http://schemas.microsoft.com/office/word/2006/wordml" xmlns:wps="http://schemas.microsoft.com/office/word/2010/wordprocessingShape" mc:Ignorable="w14 w15 w16se wp14">
+  <w:p>
+    <w:pPr>
+      <w:pStyle w:val="Kopfzeile"/>
+    </w:pPr>
+  </w:p>
+</w:hdr>
+</file>
+
+<file path=word/header3.xml><?xml version="1.0" encoding="utf-8"?>
 <w:hdr xmlns:wpc="http://schemas.microsoft.com/office/word/2010/wordprocessingCanvas" xmlns:cx="http://schemas.microsoft.com/office/drawing/2014/chartex" xmlns:cx1="http://schemas.microsoft.com/office/drawing/2015/9/8/chartex" xmlns:mc="http://schemas.openxmlformats.org/markup-compatibility/2006" xmlns:o="urn:schemas-microsoft-com:office:office" xmlns:r="http://schemas.openxmlformats.org/officeDocument/2006/relationships" xmlns:m="http://schemas.openxmlformats.org/officeDocument/2006/math" xmlns:v="urn:schemas-microsoft-com:vml" xmlns:wp14="http://schemas.microsoft.com/office/word/2010/wordprocessingDrawing" xmlns:wp="http://schemas.openxmlformats.org/drawingml/2006/wordprocessingDrawing" xmlns:w10="urn:schemas-microsoft-com:office:word" xmlns:w="http://schemas.openxmlformats.org/wordprocessingml/2006/main" xmlns:w14="http://schemas.microsoft.com/office/word/2010/wordml" xmlns:w15="http://schemas.microsoft.com/office/word/2012/wordml" xmlns:w16se="http://schemas.microsoft.com/office/word/2015/wordml/symex" xmlns:wpg="http://schemas.microsoft.com/office/word/2010/wordprocessingGroup" xmlns:wpi="http://schemas.microsoft.com/office/word/2010/wordprocessingInk" xmlns:wne="http://schemas.microsoft.com/office/word/2006/wordml" xmlns:wps="http://schemas.microsoft.com/office/word/2010/wordprocessingShape" mc:Ignorable="w14 w15 w16se wp14">
   <w:p>
     <w:pPr>
@@ -960,6 +1297,7 @@
       </w:rPr>
       <w:t>{email}{/</w:t>
     </w:r>
+    <w:proofErr w:type="spellStart"/>
     <w:proofErr w:type="gramStart"/>
     <w:r>
       <w:rPr>
@@ -967,7 +1305,16 @@
         <w:lang w:val="it-IT"/>
         <w14:numForm w14:val="oldStyle"/>
       </w:rPr>
-      <w:t>hasEmail}{</w:t>
+      <w:t>hasEmail</w:t>
+    </w:r>
+    <w:proofErr w:type="spellEnd"/>
+    <w:r>
+      <w:rPr>
+        <w:rFonts w:cs="Segoe UI"/>
+        <w:lang w:val="it-IT"/>
+        <w14:numForm w14:val="oldStyle"/>
+      </w:rPr>
+      <w:t>}{</w:t>
     </w:r>
     <w:proofErr w:type="gramEnd"/>
     <w:r>
@@ -976,7 +1323,25 @@
         <w:lang w:val="it-IT"/>
         <w14:numForm w14:val="oldStyle"/>
       </w:rPr>
-      <w:t>#hasWebsite}</w:t>
+      <w:t>#</w:t>
+    </w:r>
+    <w:proofErr w:type="spellStart"/>
+    <w:r>
+      <w:rPr>
+        <w:rFonts w:cs="Segoe UI"/>
+        <w:lang w:val="it-IT"/>
+        <w14:numForm w14:val="oldStyle"/>
+      </w:rPr>
+      <w:t>hasWebsite</w:t>
+    </w:r>
+    <w:proofErr w:type="spellEnd"/>
+    <w:r>
+      <w:rPr>
+        <w:rFonts w:cs="Segoe UI"/>
+        <w:lang w:val="it-IT"/>
+        <w14:numForm w14:val="oldStyle"/>
+      </w:rPr>
+      <w:t>}</w:t>
     </w:r>
   </w:p>
   <w:p>
@@ -995,47 +1360,140 @@
         <w:lang w:val="it-IT"/>
         <w14:numForm w14:val="oldStyle"/>
       </w:rPr>
-      <w:t>{website}{/hasWebsite}</w:t>
-    </w:r>
+      <w:t>{website}{/</w:t>
+    </w:r>
+    <w:proofErr w:type="spellStart"/>
     <w:r>
       <w:rPr>
         <w:rFonts w:cs="Segoe UI"/>
         <w:lang w:val="it-IT"/>
         <w14:numForm w14:val="oldStyle"/>
       </w:rPr>
-      <w:t>{#hasHours}</w:t>
-    </w:r>
+      <w:t>hasWebsite</w:t>
+    </w:r>
+    <w:proofErr w:type="spellEnd"/>
     <w:r>
       <w:rPr>
         <w:rFonts w:cs="Segoe UI"/>
         <w:lang w:val="it-IT"/>
         <w14:numForm w14:val="oldStyle"/>
       </w:rPr>
+      <w:t>}</w:t>
+    </w:r>
+    <w:r>
+      <w:rPr>
+        <w:rFonts w:cs="Segoe UI"/>
+        <w:lang w:val="it-IT"/>
+        <w14:numForm w14:val="oldStyle"/>
+      </w:rPr>
+      <w:t>{#</w:t>
+    </w:r>
+    <w:proofErr w:type="spellStart"/>
+    <w:r>
+      <w:rPr>
+        <w:rFonts w:cs="Segoe UI"/>
+        <w:lang w:val="it-IT"/>
+        <w14:numForm w14:val="oldStyle"/>
+      </w:rPr>
+      <w:t>hasHours</w:t>
+    </w:r>
+    <w:proofErr w:type="spellEnd"/>
+    <w:r>
+      <w:rPr>
+        <w:rFonts w:cs="Segoe UI"/>
+        <w:lang w:val="it-IT"/>
+        <w14:numForm w14:val="oldStyle"/>
+      </w:rPr>
+      <w:t>}</w:t>
+    </w:r>
+    <w:r>
+      <w:rPr>
+        <w:rFonts w:cs="Segoe UI"/>
+        <w:lang w:val="it-IT"/>
+        <w14:numForm w14:val="oldStyle"/>
+      </w:rPr>
       <w:br/>
     </w:r>
+    <w:proofErr w:type="spellStart"/>
     <w:r>
       <w:rPr>
         <w:rFonts w:cs="Segoe UI"/>
         <w:lang w:val="it-IT"/>
         <w14:numForm w14:val="oldStyle"/>
       </w:rPr>
-      <w:t>Sprechstunde: {hours}{/hasHours}{#hasOffice}</w:t>
-    </w:r>
+      <w:t>Sprechstunde</w:t>
+    </w:r>
+    <w:proofErr w:type="spellEnd"/>
     <w:r>
       <w:rPr>
         <w:rFonts w:cs="Segoe UI"/>
         <w:lang w:val="it-IT"/>
         <w14:numForm w14:val="oldStyle"/>
       </w:rPr>
+      <w:t>: {hours}{/</w:t>
+    </w:r>
+    <w:proofErr w:type="spellStart"/>
+    <w:r>
+      <w:rPr>
+        <w:rFonts w:cs="Segoe UI"/>
+        <w:lang w:val="it-IT"/>
+        <w14:numForm w14:val="oldStyle"/>
+      </w:rPr>
+      <w:t>hasHours</w:t>
+    </w:r>
+    <w:proofErr w:type="spellEnd"/>
+    <w:r>
+      <w:rPr>
+        <w:rFonts w:cs="Segoe UI"/>
+        <w:lang w:val="it-IT"/>
+        <w14:numForm w14:val="oldStyle"/>
+      </w:rPr>
+      <w:t>}{#</w:t>
+    </w:r>
+    <w:proofErr w:type="spellStart"/>
+    <w:r>
+      <w:rPr>
+        <w:rFonts w:cs="Segoe UI"/>
+        <w:lang w:val="it-IT"/>
+        <w14:numForm w14:val="oldStyle"/>
+      </w:rPr>
+      <w:t>hasOffice</w:t>
+    </w:r>
+    <w:proofErr w:type="spellEnd"/>
+    <w:r>
+      <w:rPr>
+        <w:rFonts w:cs="Segoe UI"/>
+        <w:lang w:val="it-IT"/>
+        <w14:numForm w14:val="oldStyle"/>
+      </w:rPr>
+      <w:t>}</w:t>
+    </w:r>
+    <w:r>
+      <w:rPr>
+        <w:rFonts w:cs="Segoe UI"/>
+        <w:lang w:val="it-IT"/>
+        <w14:numForm w14:val="oldStyle"/>
+      </w:rPr>
       <w:br/>
-    </w:r>
+      <w:t>{office}{/</w:t>
+    </w:r>
+    <w:proofErr w:type="spellStart"/>
     <w:r>
       <w:rPr>
         <w:rFonts w:cs="Segoe UI"/>
         <w:lang w:val="it-IT"/>
         <w14:numForm w14:val="oldStyle"/>
       </w:rPr>
-      <w:t>{office}{/hasOffice}</w:t>
+      <w:t>hasOffice</w:t>
+    </w:r>
+    <w:proofErr w:type="spellEnd"/>
+    <w:r>
+      <w:rPr>
+        <w:rFonts w:cs="Segoe UI"/>
+        <w:lang w:val="it-IT"/>
+        <w14:numForm w14:val="oldStyle"/>
+      </w:rPr>
+      <w:t>}</w:t>
     </w:r>
   </w:p>
 </w:hdr>

</xml_diff>